<commit_message>
fixed img to image
</commit_message>
<xml_diff>
--- a/public/DjimaroTalahatuCV.docx
+++ b/public/DjimaroTalahatuCV.docx
@@ -90,18 +90,18 @@
             <w:r>
               <w:rPr>
                 <w:spacing w:val="0"/>
-                <w:w w:val="100"/>
+                <w:w w:val="70"/>
                 <w:lang w:val="en-US"/>
               </w:rPr>
-              <w:t>Full stack d</w:t>
+              <w:t>Full stack develope</w:t>
             </w:r>
             <w:r>
               <w:rPr>
-                <w:spacing w:val="0"/>
-                <w:w w:val="100"/>
+                <w:spacing w:val="3"/>
+                <w:w w:val="70"/>
                 <w:lang w:val="en-US"/>
               </w:rPr>
-              <w:t>eveloper</w:t>
+              <w:t>r</w:t>
             </w:r>
           </w:p>
         </w:tc>
@@ -132,13 +132,7 @@
           </w:p>
           <w:p>
             <w:r>
-              <w:t>06</w:t>
-            </w:r>
-            <w:r>
-              <w:t>-</w:t>
-            </w:r>
-            <w:r>
-              <w:t>13441164</w:t>
+              <w:t>06-19583777</w:t>
             </w:r>
           </w:p>
           <w:p>
@@ -152,7 +146,7 @@
                 <w:color w:val="B85A22" w:themeColor="accent2" w:themeShade="BF"/>
                 <w:u w:val="single"/>
               </w:rPr>
-              <w:t>djimarotalahatu@gmail.com</w:t>
+              <w:t>info@talasoftware.nl</w:t>
             </w:r>
           </w:p>
           <w:p/>
@@ -187,18 +181,35 @@
           </w:p>
           <w:p/>
           <w:p>
+            <w:pPr>
+              <w:rPr>
+                <w:lang w:val="en-US"/>
+              </w:rPr>
+            </w:pPr>
             <w:proofErr w:type="spellStart"/>
             <w:r>
+              <w:rPr>
+                <w:lang w:val="en-US"/>
+              </w:rPr>
               <w:t>Linkedin</w:t>
             </w:r>
             <w:proofErr w:type="spellEnd"/>
             <w:r>
+              <w:rPr>
+                <w:lang w:val="en-US"/>
+              </w:rPr>
               <w:t>:</w:t>
             </w:r>
             <w:r>
+              <w:rPr>
+                <w:lang w:val="en-US"/>
+              </w:rPr>
               <w:t xml:space="preserve"> </w:t>
             </w:r>
             <w:r>
+              <w:rPr>
+                <w:lang w:val="en-US"/>
+              </w:rPr>
               <w:t>https://www.linkedin.com/in/djimaro-talahatu-727a8673/</w:t>
             </w:r>
           </w:p>
@@ -431,15 +442,6 @@
           </w:p>
           <w:p>
             <w:pPr>
-              <w:pStyle w:val="Lijstalinea"/>
-              <w:numPr>
-                <w:ilvl w:val="0"/>
-                <w:numId w:val="16"/>
-              </w:numPr>
-            </w:pPr>
-          </w:p>
-          <w:p>
-            <w:pPr>
               <w:pStyle w:val="Kop3"/>
             </w:pPr>
             <w:r>
@@ -480,7 +482,7 @@
               <w:t xml:space="preserve">, </w:t>
             </w:r>
             <w:r>
-              <w:t>Lezen (Harry Potter)</w:t>
+              <w:t xml:space="preserve">Lezen </w:t>
             </w:r>
           </w:p>
         </w:tc>
@@ -801,13 +803,7 @@
               <w:rPr>
                 <w:lang w:val="en-US"/>
               </w:rPr>
-              <w:t xml:space="preserve"> (Freelancer) </w:t>
-            </w:r>
-            <w:r>
-              <w:rPr>
-                <w:lang w:val="en-US"/>
-              </w:rPr>
-              <w:t>Full stack developer</w:t>
+              <w:t xml:space="preserve"> (Freelancer) Full stack developer</w:t>
             </w:r>
             <w:r>
               <w:rPr>
@@ -953,13 +949,7 @@
               <w:rPr>
                 <w:lang w:bidi="nl-NL"/>
               </w:rPr>
-              <w:t xml:space="preserve"> functioneel en niet functionele features.</w:t>
-            </w:r>
-            <w:r>
-              <w:rPr>
-                <w:lang w:bidi="nl-NL"/>
-              </w:rPr>
-              <w:t>(</w:t>
+              <w:t xml:space="preserve"> functioneel en niet functionele features.(</w:t>
             </w:r>
             <w:proofErr w:type="spellStart"/>
             <w:r>
@@ -2774,6 +2764,7 @@
   <w:style w:type="character" w:default="1" w:styleId="Standaardalinea-lettertype">
     <w:name w:val="Default Paragraph Font"/>
     <w:uiPriority w:val="1"/>
+    <w:semiHidden/>
     <w:unhideWhenUsed/>
   </w:style>
   <w:style w:type="table" w:default="1" w:styleId="Standaardtabel">
@@ -27160,12 +27151,14 @@
     <w:rsidRoot w:val="006E566E"/>
     <w:rsid w:val="000C41A9"/>
     <w:rsid w:val="001A039F"/>
+    <w:rsid w:val="001D0D36"/>
     <w:rsid w:val="00337386"/>
     <w:rsid w:val="0035603D"/>
     <w:rsid w:val="005519AB"/>
     <w:rsid w:val="005632B7"/>
     <w:rsid w:val="00581CEB"/>
     <w:rsid w:val="005E7D8F"/>
+    <w:rsid w:val="00650044"/>
     <w:rsid w:val="00676AEE"/>
     <w:rsid w:val="006E566E"/>
     <w:rsid w:val="00732AF3"/>
@@ -27663,9 +27656,6 @@
       <w:u w:val="single"/>
     </w:rPr>
   </w:style>
-  <w:style w:type="paragraph" w:customStyle="1" w:styleId="938CD5606EA24DBCB289AED7B13DB903">
-    <w:name w:val="938CD5606EA24DBCB289AED7B13DB903"/>
-  </w:style>
   <w:style w:type="paragraph" w:customStyle="1" w:styleId="75C067D2397F44CD93D53071957164B2">
     <w:name w:val="75C067D2397F44CD93D53071957164B2"/>
   </w:style>
@@ -27681,18 +27671,6 @@
       <w:caps/>
       <w:szCs w:val="26"/>
       <w:lang w:eastAsia="ja-JP"/>
-    </w:rPr>
-  </w:style>
-  <w:style w:type="paragraph" w:customStyle="1" w:styleId="B75FEFAA00B2448EA238D0C79701890B">
-    <w:name w:val="B75FEFAA00B2448EA238D0C79701890B"/>
-    <w:pPr>
-      <w:spacing w:line="278" w:lineRule="auto"/>
-    </w:pPr>
-    <w:rPr>
-      <w:kern w:val="2"/>
-      <w:sz w:val="24"/>
-      <w:szCs w:val="24"/>
-      <w14:ligatures w14:val="standardContextual"/>
     </w:rPr>
   </w:style>
 </w:styles>
@@ -27967,14 +27945,6 @@
 </file>
 
 <file path=customXml/item1.xml><?xml version="1.0" encoding="utf-8"?>
-<p:properties xmlns:p="http://schemas.microsoft.com/office/2006/metadata/properties" xmlns:xsi="http://www.w3.org/2001/XMLSchema-instance" xmlns:pc="http://schemas.microsoft.com/office/infopath/2007/PartnerControls">
-  <documentManagement>
-    <MediaServiceKeyPoints xmlns="71af3243-3dd4-4a8d-8c0d-dd76da1f02a5" xsi:nil="true"/>
-  </documentManagement>
-</p:properties>
-</file>
-
-<file path=customXml/item2.xml><?xml version="1.0" encoding="utf-8"?>
 <ct:contentTypeSchema xmlns:ct="http://schemas.microsoft.com/office/2006/metadata/contentType" xmlns:ma="http://schemas.microsoft.com/office/2006/metadata/properties/metaAttributes" ct:_="" ma:_="" ma:contentTypeName="Document" ma:contentTypeID="0x01010079F111ED35F8CC479449609E8A0923A6" ma:contentTypeVersion="11" ma:contentTypeDescription="Create a new document." ma:contentTypeScope="" ma:versionID="1c2eb7a32e66fb6e4260f3771546a5e2">
   <xsd:schema xmlns:xsd="http://www.w3.org/2001/XMLSchema" xmlns:xs="http://www.w3.org/2001/XMLSchema" xmlns:p="http://schemas.microsoft.com/office/2006/metadata/properties" xmlns:ns2="71af3243-3dd4-4a8d-8c0d-dd76da1f02a5" xmlns:ns3="16c05727-aa75-4e4a-9b5f-8a80a1165891" targetNamespace="http://schemas.microsoft.com/office/2006/metadata/properties" ma:root="true" ma:fieldsID="04e1f6479c48b08974ba73b5ca973489" ns2:_="" ns3:_="">
     <xsd:import namespace="71af3243-3dd4-4a8d-8c0d-dd76da1f02a5"/>
@@ -28185,17 +28155,15 @@
 </ct:contentTypeSchema>
 </file>
 
-<file path=customXml/itemProps1.xml><?xml version="1.0" encoding="utf-8"?>
-<ds:datastoreItem xmlns:ds="http://schemas.openxmlformats.org/officeDocument/2006/customXml" ds:itemID="{DD14EC26-251D-443A-AF4F-B15D0F3B0F84}">
-  <ds:schemaRefs>
-    <ds:schemaRef ds:uri="http://schemas.microsoft.com/office/2006/metadata/properties"/>
-    <ds:schemaRef ds:uri="http://schemas.microsoft.com/office/infopath/2007/PartnerControls"/>
-    <ds:schemaRef ds:uri="71af3243-3dd4-4a8d-8c0d-dd76da1f02a5"/>
-  </ds:schemaRefs>
-</ds:datastoreItem>
+<file path=customXml/item2.xml><?xml version="1.0" encoding="utf-8"?>
+<p:properties xmlns:p="http://schemas.microsoft.com/office/2006/metadata/properties" xmlns:xsi="http://www.w3.org/2001/XMLSchema-instance" xmlns:pc="http://schemas.microsoft.com/office/infopath/2007/PartnerControls">
+  <documentManagement>
+    <MediaServiceKeyPoints xmlns="71af3243-3dd4-4a8d-8c0d-dd76da1f02a5" xsi:nil="true"/>
+  </documentManagement>
+</p:properties>
 </file>
 
-<file path=customXml/itemProps2.xml><?xml version="1.0" encoding="utf-8"?>
+<file path=customXml/itemProps1.xml><?xml version="1.0" encoding="utf-8"?>
 <ds:datastoreItem xmlns:ds="http://schemas.openxmlformats.org/officeDocument/2006/customXml" ds:itemID="{8143E149-BD72-41A7-8F13-AF59DE30D6FA}">
   <ds:schemaRefs>
     <ds:schemaRef ds:uri="http://schemas.microsoft.com/office/2006/metadata/contentType"/>
@@ -28212,4 +28180,14 @@
     <ds:schemaRef ds:uri="http://schemas.microsoft.com/internal/obd"/>
   </ds:schemaRefs>
 </ds:datastoreItem>
+</file>
+
+<file path=customXml/itemProps2.xml><?xml version="1.0" encoding="utf-8"?>
+<ds:datastoreItem xmlns:ds="http://schemas.openxmlformats.org/officeDocument/2006/customXml" ds:itemID="{DD14EC26-251D-443A-AF4F-B15D0F3B0F84}">
+  <ds:schemaRefs>
+    <ds:schemaRef ds:uri="http://schemas.microsoft.com/office/2006/metadata/properties"/>
+    <ds:schemaRef ds:uri="http://schemas.microsoft.com/office/infopath/2007/PartnerControls"/>
+    <ds:schemaRef ds:uri="71af3243-3dd4-4a8d-8c0d-dd76da1f02a5"/>
+  </ds:schemaRefs>
+</ds:datastoreItem>
 </file>
</xml_diff>